<commit_message>
Basic Programming with Python
</commit_message>
<xml_diff>
--- a/3_Version-Control-System (Git and Github)/Pratikum/3_Version Control System (Git and Github).docx
+++ b/3_Version-Control-System (Git and Github)/Pratikum/3_Version Control System (Git and Github).docx
@@ -532,6 +532,7 @@
       <w:r>
         <w:rPr>
           <w:rFonts w:ascii="Arial" w:eastAsia="Times New Roman" w:hAnsi="Arial" w:cs="Arial"/>
+          <w:noProof/>
           <w:color w:val="000000"/>
         </w:rPr>
         <w:drawing>
@@ -659,6 +660,7 @@
       <w:r>
         <w:rPr>
           <w:rFonts w:ascii="Arial" w:eastAsia="Times New Roman" w:hAnsi="Arial" w:cs="Arial"/>
+          <w:noProof/>
           <w:color w:val="000000"/>
         </w:rPr>
         <w:drawing>
@@ -743,10 +745,10 @@
         </w:rPr>
         <w:lastRenderedPageBreak/>
         <w:drawing>
-          <wp:inline distT="0" distB="0" distL="0" distR="0" wp14:anchorId="325A0446" wp14:editId="395A1F1E">
-            <wp:extent cx="5943600" cy="1441450"/>
-            <wp:effectExtent l="0" t="0" r="0" b="6350"/>
-            <wp:docPr id="6" name="Picture 6"/>
+          <wp:inline distT="0" distB="0" distL="0" distR="0" wp14:anchorId="25EC3C81" wp14:editId="785C22C5">
+            <wp:extent cx="5943600" cy="2579370"/>
+            <wp:effectExtent l="0" t="0" r="0" b="0"/>
+            <wp:docPr id="2" name="Picture 2"/>
             <wp:cNvGraphicFramePr>
               <a:graphicFrameLocks xmlns:a="http://schemas.openxmlformats.org/drawingml/2006/main" noChangeAspect="1"/>
             </wp:cNvGraphicFramePr>
@@ -766,7 +768,57 @@
                   <pic:spPr>
                     <a:xfrm>
                       <a:off x="0" y="0"/>
-                      <a:ext cx="5943600" cy="1441450"/>
+                      <a:ext cx="5943600" cy="2579370"/>
+                    </a:xfrm>
+                    <a:prstGeom prst="rect">
+                      <a:avLst/>
+                    </a:prstGeom>
+                  </pic:spPr>
+                </pic:pic>
+              </a:graphicData>
+            </a:graphic>
+          </wp:inline>
+        </w:drawing>
+      </w:r>
+    </w:p>
+    <w:p>
+      <w:pPr>
+        <w:spacing w:before="100" w:beforeAutospacing="1" w:after="100" w:afterAutospacing="1" w:line="240" w:lineRule="auto"/>
+        <w:rPr>
+          <w:rFonts w:ascii="Arial" w:eastAsia="Times New Roman" w:hAnsi="Arial" w:cs="Arial"/>
+          <w:color w:val="000000"/>
+        </w:rPr>
+      </w:pPr>
+      <w:r>
+        <w:rPr>
+          <w:rFonts w:ascii="Arial" w:eastAsia="Times New Roman" w:hAnsi="Arial" w:cs="Arial"/>
+          <w:color w:val="000000"/>
+        </w:rPr>
+        <w:drawing>
+          <wp:inline distT="0" distB="0" distL="0" distR="0" wp14:anchorId="20967B6F" wp14:editId="77DFF7A3">
+            <wp:extent cx="5943600" cy="3343275"/>
+            <wp:effectExtent l="0" t="0" r="0" b="9525"/>
+            <wp:docPr id="3" name="Picture 3"/>
+            <wp:cNvGraphicFramePr>
+              <a:graphicFrameLocks xmlns:a="http://schemas.openxmlformats.org/drawingml/2006/main" noChangeAspect="1"/>
+            </wp:cNvGraphicFramePr>
+            <a:graphic xmlns:a="http://schemas.openxmlformats.org/drawingml/2006/main">
+              <a:graphicData uri="http://schemas.openxmlformats.org/drawingml/2006/picture">
+                <pic:pic xmlns:pic="http://schemas.openxmlformats.org/drawingml/2006/picture">
+                  <pic:nvPicPr>
+                    <pic:cNvPr id="1" name=""/>
+                    <pic:cNvPicPr/>
+                  </pic:nvPicPr>
+                  <pic:blipFill>
+                    <a:blip r:embed="rId9"/>
+                    <a:stretch>
+                      <a:fillRect/>
+                    </a:stretch>
+                  </pic:blipFill>
+                  <pic:spPr>
+                    <a:xfrm>
+                      <a:off x="0" y="0"/>
+                      <a:ext cx="5943600" cy="3343275"/>
                     </a:xfrm>
                     <a:prstGeom prst="rect">
                       <a:avLst/>

</xml_diff>